<commit_message>
Avancement des documents avant-projet
</commit_message>
<xml_diff>
--- a/Avant-projet/Etude d'opportunité et de faisabilité.docx
+++ b/Avant-projet/Etude d'opportunité et de faisabilité.docx
@@ -164,7 +164,7 @@
       <w:tblPr>
         <w:tblW w:w="9504" w:type="dxa"/>
         <w:jc w:val="left"/>
-        <w:tblInd w:w="-16" w:type="dxa"/>
+        <w:tblInd w:w="-31" w:type="dxa"/>
         <w:tblBorders>
           <w:top w:val="single" w:sz="6" w:space="0" w:color="00000A"/>
           <w:left w:val="single" w:sz="6" w:space="0" w:color="00000A"/>
@@ -175,23 +175,23 @@
         </w:tblBorders>
         <w:tblCellMar>
           <w:top w:w="0" w:type="dxa"/>
-          <w:left w:w="91" w:type="dxa"/>
+          <w:left w:w="75" w:type="dxa"/>
           <w:bottom w:w="0" w:type="dxa"/>
           <w:right w:w="108" w:type="dxa"/>
         </w:tblCellMar>
         <w:tblLook w:val="0000"/>
       </w:tblPr>
       <w:tblGrid>
-        <w:gridCol w:w="2301"/>
+        <w:gridCol w:w="2299"/>
         <w:gridCol w:w="1152"/>
-        <w:gridCol w:w="3746"/>
+        <w:gridCol w:w="3748"/>
         <w:gridCol w:w="2304"/>
       </w:tblGrid>
       <w:tr>
         <w:trPr/>
         <w:tc>
           <w:tcPr>
-            <w:tcW w:w="2301" w:type="dxa"/>
+            <w:tcW w:w="2299" w:type="dxa"/>
             <w:tcBorders>
               <w:top w:val="single" w:sz="6" w:space="0" w:color="00000A"/>
               <w:left w:val="single" w:sz="6" w:space="0" w:color="00000A"/>
@@ -202,7 +202,7 @@
             </w:tcBorders>
             <w:shd w:fill="auto" w:val="clear"/>
             <w:tcMar>
-              <w:left w:w="91" w:type="dxa"/>
+              <w:left w:w="75" w:type="dxa"/>
             </w:tcMar>
           </w:tcPr>
           <w:p>
@@ -240,7 +240,7 @@
             </w:tcBorders>
             <w:shd w:fill="auto" w:val="clear"/>
             <w:tcMar>
-              <w:left w:w="91" w:type="dxa"/>
+              <w:left w:w="75" w:type="dxa"/>
             </w:tcMar>
           </w:tcPr>
           <w:p>
@@ -267,7 +267,7 @@
         </w:tc>
         <w:tc>
           <w:tcPr>
-            <w:tcW w:w="3746" w:type="dxa"/>
+            <w:tcW w:w="3748" w:type="dxa"/>
             <w:tcBorders>
               <w:top w:val="single" w:sz="6" w:space="0" w:color="00000A"/>
               <w:left w:val="single" w:sz="6" w:space="0" w:color="00000A"/>
@@ -278,7 +278,7 @@
             </w:tcBorders>
             <w:shd w:fill="auto" w:val="clear"/>
             <w:tcMar>
-              <w:left w:w="91" w:type="dxa"/>
+              <w:left w:w="75" w:type="dxa"/>
             </w:tcMar>
           </w:tcPr>
           <w:p>
@@ -316,7 +316,7 @@
             </w:tcBorders>
             <w:shd w:fill="auto" w:val="clear"/>
             <w:tcMar>
-              <w:left w:w="91" w:type="dxa"/>
+              <w:left w:w="75" w:type="dxa"/>
             </w:tcMar>
           </w:tcPr>
           <w:p>
@@ -346,7 +346,7 @@
         <w:trPr/>
         <w:tc>
           <w:tcPr>
-            <w:tcW w:w="2301" w:type="dxa"/>
+            <w:tcW w:w="2299" w:type="dxa"/>
             <w:tcBorders>
               <w:top w:val="single" w:sz="6" w:space="0" w:color="00000A"/>
               <w:left w:val="single" w:sz="6" w:space="0" w:color="00000A"/>
@@ -357,7 +357,7 @@
             </w:tcBorders>
             <w:shd w:fill="auto" w:val="clear"/>
             <w:tcMar>
-              <w:left w:w="91" w:type="dxa"/>
+              <w:left w:w="75" w:type="dxa"/>
             </w:tcMar>
           </w:tcPr>
           <w:p>
@@ -392,7 +392,7 @@
             </w:tcBorders>
             <w:shd w:fill="auto" w:val="clear"/>
             <w:tcMar>
-              <w:left w:w="91" w:type="dxa"/>
+              <w:left w:w="75" w:type="dxa"/>
             </w:tcMar>
           </w:tcPr>
           <w:p>
@@ -423,7 +423,7 @@
         </w:tc>
         <w:tc>
           <w:tcPr>
-            <w:tcW w:w="3746" w:type="dxa"/>
+            <w:tcW w:w="3748" w:type="dxa"/>
             <w:tcBorders>
               <w:top w:val="single" w:sz="6" w:space="0" w:color="00000A"/>
               <w:left w:val="single" w:sz="6" w:space="0" w:color="00000A"/>
@@ -434,7 +434,7 @@
             </w:tcBorders>
             <w:shd w:fill="auto" w:val="clear"/>
             <w:tcMar>
-              <w:left w:w="91" w:type="dxa"/>
+              <w:left w:w="75" w:type="dxa"/>
             </w:tcMar>
           </w:tcPr>
           <w:p>
@@ -469,7 +469,7 @@
             </w:tcBorders>
             <w:shd w:fill="auto" w:val="clear"/>
             <w:tcMar>
-              <w:left w:w="91" w:type="dxa"/>
+              <w:left w:w="75" w:type="dxa"/>
             </w:tcMar>
           </w:tcPr>
           <w:p>
@@ -496,7 +496,7 @@
         <w:trPr/>
         <w:tc>
           <w:tcPr>
-            <w:tcW w:w="2301" w:type="dxa"/>
+            <w:tcW w:w="2299" w:type="dxa"/>
             <w:tcBorders>
               <w:top w:val="single" w:sz="6" w:space="0" w:color="00000A"/>
               <w:left w:val="single" w:sz="6" w:space="0" w:color="00000A"/>
@@ -507,7 +507,7 @@
             </w:tcBorders>
             <w:shd w:fill="auto" w:val="clear"/>
             <w:tcMar>
-              <w:left w:w="91" w:type="dxa"/>
+              <w:left w:w="75" w:type="dxa"/>
             </w:tcMar>
           </w:tcPr>
           <w:p>
@@ -542,7 +542,7 @@
             </w:tcBorders>
             <w:shd w:fill="auto" w:val="clear"/>
             <w:tcMar>
-              <w:left w:w="91" w:type="dxa"/>
+              <w:left w:w="75" w:type="dxa"/>
             </w:tcMar>
           </w:tcPr>
           <w:p>
@@ -566,7 +566,7 @@
         </w:tc>
         <w:tc>
           <w:tcPr>
-            <w:tcW w:w="3746" w:type="dxa"/>
+            <w:tcW w:w="3748" w:type="dxa"/>
             <w:tcBorders>
               <w:top w:val="single" w:sz="6" w:space="0" w:color="00000A"/>
               <w:left w:val="single" w:sz="6" w:space="0" w:color="00000A"/>
@@ -577,7 +577,7 @@
             </w:tcBorders>
             <w:shd w:fill="auto" w:val="clear"/>
             <w:tcMar>
-              <w:left w:w="91" w:type="dxa"/>
+              <w:left w:w="75" w:type="dxa"/>
             </w:tcMar>
           </w:tcPr>
           <w:p>
@@ -585,17 +585,14 @@
               <w:pStyle w:val="Tabletext"/>
               <w:spacing w:before="0" w:after="120"/>
               <w:jc w:val="center"/>
-              <w:rPr>
-                <w:rFonts w:ascii="Arial" w:hAnsi="Arial" w:cs="Arial"/>
-                <w:lang w:val="fr-FR"/>
-              </w:rPr>
+              <w:rPr/>
             </w:pPr>
             <w:r>
               <w:rPr>
                 <w:rFonts w:cs="Arial" w:ascii="Arial" w:hAnsi="Arial"/>
                 <w:lang w:val="fr-FR"/>
               </w:rPr>
-              <w:t>SWOT</w:t>
+              <w:t>SWOT, Étude d'opportunité</w:t>
             </w:r>
           </w:p>
         </w:tc>
@@ -612,7 +609,7 @@
             </w:tcBorders>
             <w:shd w:fill="auto" w:val="clear"/>
             <w:tcMar>
-              <w:left w:w="91" w:type="dxa"/>
+              <w:left w:w="75" w:type="dxa"/>
             </w:tcMar>
           </w:tcPr>
           <w:p>
@@ -639,7 +636,7 @@
         <w:trPr/>
         <w:tc>
           <w:tcPr>
-            <w:tcW w:w="2301" w:type="dxa"/>
+            <w:tcW w:w="2299" w:type="dxa"/>
             <w:tcBorders>
               <w:top w:val="single" w:sz="6" w:space="0" w:color="00000A"/>
               <w:left w:val="single" w:sz="6" w:space="0" w:color="00000A"/>
@@ -650,7 +647,7 @@
             </w:tcBorders>
             <w:shd w:fill="auto" w:val="clear"/>
             <w:tcMar>
-              <w:left w:w="91" w:type="dxa"/>
+              <w:left w:w="75" w:type="dxa"/>
             </w:tcMar>
           </w:tcPr>
           <w:p>
@@ -684,7 +681,7 @@
             </w:tcBorders>
             <w:shd w:fill="auto" w:val="clear"/>
             <w:tcMar>
-              <w:left w:w="91" w:type="dxa"/>
+              <w:left w:w="75" w:type="dxa"/>
             </w:tcMar>
           </w:tcPr>
           <w:p>
@@ -707,7 +704,7 @@
         </w:tc>
         <w:tc>
           <w:tcPr>
-            <w:tcW w:w="3746" w:type="dxa"/>
+            <w:tcW w:w="3748" w:type="dxa"/>
             <w:tcBorders>
               <w:top w:val="single" w:sz="6" w:space="0" w:color="00000A"/>
               <w:left w:val="single" w:sz="6" w:space="0" w:color="00000A"/>
@@ -718,7 +715,7 @@
             </w:tcBorders>
             <w:shd w:fill="auto" w:val="clear"/>
             <w:tcMar>
-              <w:left w:w="91" w:type="dxa"/>
+              <w:left w:w="75" w:type="dxa"/>
             </w:tcMar>
           </w:tcPr>
           <w:p>
@@ -752,7 +749,7 @@
             </w:tcBorders>
             <w:shd w:fill="auto" w:val="clear"/>
             <w:tcMar>
-              <w:left w:w="91" w:type="dxa"/>
+              <w:left w:w="75" w:type="dxa"/>
             </w:tcMar>
           </w:tcPr>
           <w:p>
@@ -778,7 +775,7 @@
         <w:trPr/>
         <w:tc>
           <w:tcPr>
-            <w:tcW w:w="2301" w:type="dxa"/>
+            <w:tcW w:w="2299" w:type="dxa"/>
             <w:tcBorders>
               <w:top w:val="single" w:sz="6" w:space="0" w:color="00000A"/>
               <w:left w:val="single" w:sz="6" w:space="0" w:color="00000A"/>
@@ -789,7 +786,7 @@
             </w:tcBorders>
             <w:shd w:fill="auto" w:val="clear"/>
             <w:tcMar>
-              <w:left w:w="91" w:type="dxa"/>
+              <w:left w:w="75" w:type="dxa"/>
             </w:tcMar>
           </w:tcPr>
           <w:p>
@@ -823,7 +820,7 @@
             </w:tcBorders>
             <w:shd w:fill="auto" w:val="clear"/>
             <w:tcMar>
-              <w:left w:w="91" w:type="dxa"/>
+              <w:left w:w="75" w:type="dxa"/>
             </w:tcMar>
           </w:tcPr>
           <w:p>
@@ -846,7 +843,7 @@
         </w:tc>
         <w:tc>
           <w:tcPr>
-            <w:tcW w:w="3746" w:type="dxa"/>
+            <w:tcW w:w="3748" w:type="dxa"/>
             <w:tcBorders>
               <w:top w:val="single" w:sz="6" w:space="0" w:color="00000A"/>
               <w:left w:val="single" w:sz="6" w:space="0" w:color="00000A"/>
@@ -857,7 +854,7 @@
             </w:tcBorders>
             <w:shd w:fill="auto" w:val="clear"/>
             <w:tcMar>
-              <w:left w:w="91" w:type="dxa"/>
+              <w:left w:w="75" w:type="dxa"/>
             </w:tcMar>
           </w:tcPr>
           <w:p>
@@ -891,7 +888,7 @@
             </w:tcBorders>
             <w:shd w:fill="auto" w:val="clear"/>
             <w:tcMar>
-              <w:left w:w="91" w:type="dxa"/>
+              <w:left w:w="75" w:type="dxa"/>
             </w:tcMar>
           </w:tcPr>
           <w:p>
@@ -1959,7 +1956,43 @@
         <w:rPr>
           <w:lang w:val="fr-FR"/>
         </w:rPr>
-        <w:t>Ayant fait le constat qu'il n'existe que très peu d'application linguistique gratuite et de très bonne qualité, nous souhaitons crée une plateforme d'apprentissage de langues centralisé autour d'exercices interactif.</w:t>
+        <w:t>Ayant fait le constat qu'il n'existe que très peu d'application</w:t>
+      </w:r>
+      <w:r>
+        <w:rPr>
+          <w:lang w:val="fr-FR"/>
+        </w:rPr>
+        <w:t>s</w:t>
+      </w:r>
+      <w:r>
+        <w:rPr>
+          <w:lang w:val="fr-FR"/>
+        </w:rPr>
+        <w:t xml:space="preserve"> linguistique</w:t>
+      </w:r>
+      <w:r>
+        <w:rPr>
+          <w:lang w:val="fr-FR"/>
+        </w:rPr>
+        <w:t>s</w:t>
+      </w:r>
+      <w:r>
+        <w:rPr>
+          <w:lang w:val="fr-FR"/>
+        </w:rPr>
+        <w:t xml:space="preserve"> gratuite et de très bonne qualité, nous souhaitons crée</w:t>
+      </w:r>
+      <w:r>
+        <w:rPr>
+          <w:lang w:val="fr-FR"/>
+        </w:rPr>
+        <w:t>r</w:t>
+      </w:r>
+      <w:r>
+        <w:rPr>
+          <w:lang w:val="fr-FR"/>
+        </w:rPr>
+        <w:t xml:space="preserve"> une plateforme d'apprentissage de langues centralisé autour d'exercices interactif.</w:t>
       </w:r>
     </w:p>
     <w:p>
@@ -2123,8 +2156,8 @@
       </w:tblPr>
       <w:tblGrid>
         <w:gridCol w:w="995"/>
-        <w:gridCol w:w="3776"/>
-        <w:gridCol w:w="4301"/>
+        <w:gridCol w:w="3775"/>
+        <w:gridCol w:w="4302"/>
       </w:tblGrid>
       <w:tr>
         <w:trPr/>
@@ -2150,7 +2183,7 @@
         </w:tc>
         <w:tc>
           <w:tcPr>
-            <w:tcW w:w="3776" w:type="dxa"/>
+            <w:tcW w:w="3775" w:type="dxa"/>
             <w:tcBorders>
               <w:top w:val="single" w:sz="2" w:space="0" w:color="000001"/>
               <w:left w:val="single" w:sz="2" w:space="0" w:color="000001"/>
@@ -2159,7 +2192,7 @@
             </w:tcBorders>
             <w:shd w:fill="6666FF" w:val="clear"/>
             <w:tcMar>
-              <w:left w:w="48" w:type="dxa"/>
+              <w:left w:w="42" w:type="dxa"/>
             </w:tcMar>
           </w:tcPr>
           <w:p>
@@ -2176,7 +2209,7 @@
         </w:tc>
         <w:tc>
           <w:tcPr>
-            <w:tcW w:w="4301" w:type="dxa"/>
+            <w:tcW w:w="4302" w:type="dxa"/>
             <w:tcBorders>
               <w:top w:val="single" w:sz="2" w:space="0" w:color="000001"/>
               <w:left w:val="single" w:sz="2" w:space="0" w:color="000001"/>
@@ -2187,7 +2220,7 @@
             </w:tcBorders>
             <w:shd w:fill="6666FF" w:val="clear"/>
             <w:tcMar>
-              <w:left w:w="48" w:type="dxa"/>
+              <w:left w:w="42" w:type="dxa"/>
             </w:tcMar>
           </w:tcPr>
           <w:p>
@@ -2216,7 +2249,7 @@
             </w:tcBorders>
             <w:shd w:fill="6666FF" w:val="clear"/>
             <w:tcMar>
-              <w:left w:w="48" w:type="dxa"/>
+              <w:left w:w="42" w:type="dxa"/>
             </w:tcMar>
           </w:tcPr>
           <w:p>
@@ -2233,7 +2266,7 @@
         </w:tc>
         <w:tc>
           <w:tcPr>
-            <w:tcW w:w="3776" w:type="dxa"/>
+            <w:tcW w:w="3775" w:type="dxa"/>
             <w:tcBorders>
               <w:top w:val="single" w:sz="2" w:space="0" w:color="000001"/>
               <w:left w:val="single" w:sz="2" w:space="0" w:color="000001"/>
@@ -2242,7 +2275,7 @@
             </w:tcBorders>
             <w:shd w:fill="auto" w:val="clear"/>
             <w:tcMar>
-              <w:left w:w="48" w:type="dxa"/>
+              <w:left w:w="42" w:type="dxa"/>
             </w:tcMar>
           </w:tcPr>
           <w:p>
@@ -2279,7 +2312,7 @@
         </w:tc>
         <w:tc>
           <w:tcPr>
-            <w:tcW w:w="4301" w:type="dxa"/>
+            <w:tcW w:w="4302" w:type="dxa"/>
             <w:tcBorders>
               <w:top w:val="single" w:sz="2" w:space="0" w:color="000001"/>
               <w:left w:val="single" w:sz="2" w:space="0" w:color="000001"/>
@@ -2290,7 +2323,7 @@
             </w:tcBorders>
             <w:shd w:fill="auto" w:val="clear"/>
             <w:tcMar>
-              <w:left w:w="48" w:type="dxa"/>
+              <w:left w:w="42" w:type="dxa"/>
             </w:tcMar>
           </w:tcPr>
           <w:p>
@@ -2347,7 +2380,7 @@
             </w:tcBorders>
             <w:shd w:fill="6666FF" w:val="clear"/>
             <w:tcMar>
-              <w:left w:w="48" w:type="dxa"/>
+              <w:left w:w="42" w:type="dxa"/>
             </w:tcMar>
           </w:tcPr>
           <w:p>
@@ -2364,7 +2397,7 @@
         </w:tc>
         <w:tc>
           <w:tcPr>
-            <w:tcW w:w="3776" w:type="dxa"/>
+            <w:tcW w:w="3775" w:type="dxa"/>
             <w:tcBorders>
               <w:top w:val="single" w:sz="2" w:space="0" w:color="000001"/>
               <w:left w:val="single" w:sz="2" w:space="0" w:color="000001"/>
@@ -2373,7 +2406,7 @@
             </w:tcBorders>
             <w:shd w:fill="auto" w:val="clear"/>
             <w:tcMar>
-              <w:left w:w="48" w:type="dxa"/>
+              <w:left w:w="42" w:type="dxa"/>
             </w:tcMar>
           </w:tcPr>
           <w:p>
@@ -2418,7 +2451,7 @@
         </w:tc>
         <w:tc>
           <w:tcPr>
-            <w:tcW w:w="4301" w:type="dxa"/>
+            <w:tcW w:w="4302" w:type="dxa"/>
             <w:tcBorders>
               <w:top w:val="single" w:sz="2" w:space="0" w:color="000001"/>
               <w:left w:val="single" w:sz="2" w:space="0" w:color="000001"/>
@@ -2429,7 +2462,7 @@
             </w:tcBorders>
             <w:shd w:fill="auto" w:val="clear"/>
             <w:tcMar>
-              <w:left w:w="48" w:type="dxa"/>
+              <w:left w:w="42" w:type="dxa"/>
             </w:tcMar>
           </w:tcPr>
           <w:p>
@@ -2544,17 +2577,15 @@
       </w:pPr>
       <w:r>
         <w:rPr/>
-        <w:t>Il nous faudra examiner d'autres sites de partage et/ou création de cours afin de voir quels sujets devront être ajoutés au contenu du site en priorité.</w:t>
-      </w:r>
-    </w:p>
-    <w:p>
-      <w:pPr>
-        <w:pStyle w:val="Normal"/>
+        <w:t xml:space="preserve">Il faudra voir quels types d'exercices sont les plus prisés lors de la vérification des connaissances a la suite d'un cours (QCM, </w:t>
+      </w:r>
+      <w:r>
         <w:rPr/>
-      </w:pPr>
+        <w:t>phrases a compléter</w:t>
+      </w:r>
       <w:r>
         <w:rPr/>
-        <w:t>Il faudra également voir quels types d'exercices sont les plus prisés lors de la vérification des connaissances a la suite d'un cours (QCM, problème…).</w:t>
+        <w:t>…).</w:t>
       </w:r>
     </w:p>
     <w:p>
@@ -2726,7 +2757,7 @@
           <mc:Choice Requires="wps">
             <w:drawing>
               <wp:inline distT="0" distB="0" distL="0" distR="0">
-                <wp:extent cx="6104255" cy="352425"/>
+                <wp:extent cx="6105525" cy="353695"/>
                 <wp:effectExtent l="0" t="0" r="0" b="0"/>
                 <wp:docPr id="2" name=""/>
                 <a:graphic xmlns:a="http://schemas.openxmlformats.org/drawingml/2006/main">
@@ -2736,7 +2767,7 @@
                       <wps:spPr>
                         <a:xfrm>
                           <a:off x="0" y="0"/>
-                          <a:ext cx="6103800" cy="351720"/>
+                          <a:ext cx="6104880" cy="353160"/>
                         </a:xfrm>
                         <a:prstGeom prst="rect">
                           <a:avLst/>
@@ -2791,7 +2822,7 @@
           </mc:Choice>
           <mc:Fallback>
             <w:pict>
-              <v:rect id="shape_0" fillcolor="#9bbb59" stroked="t" style="position:absolute;margin-left:0pt;margin-top:0pt;width:480.55pt;height:27.65pt">
+              <v:rect id="shape_0" fillcolor="#9bbb59" stroked="t" style="position:absolute;margin-left:0pt;margin-top:0pt;width:480.65pt;height:27.75pt">
                 <w10:wrap type="square"/>
                 <v:fill o:detectmouseclick="t" type="solid" color2="#6444a6"/>
                 <v:stroke color="#f2f2f2" weight="38160" joinstyle="round" endcap="flat"/>
@@ -4360,6 +4391,66 @@
   </w:style>
   <w:style w:type="character" w:styleId="ListLabel10">
     <w:name w:val="ListLabel 10"/>
+    <w:qFormat/>
+    <w:rPr>
+      <w:rFonts w:cs="OpenSymbol"/>
+      <w:b w:val="false"/>
+    </w:rPr>
+  </w:style>
+  <w:style w:type="character" w:styleId="ListLabel11">
+    <w:name w:val="ListLabel 11"/>
+    <w:qFormat/>
+    <w:rPr>
+      <w:rFonts w:ascii="Calibri" w:hAnsi="Calibri" w:cs="Symbol"/>
+      <w:sz w:val="22"/>
+    </w:rPr>
+  </w:style>
+  <w:style w:type="character" w:styleId="ListLabel12">
+    <w:name w:val="ListLabel 12"/>
+    <w:qFormat/>
+    <w:rPr>
+      <w:rFonts w:cs="Courier New"/>
+    </w:rPr>
+  </w:style>
+  <w:style w:type="character" w:styleId="ListLabel13">
+    <w:name w:val="ListLabel 13"/>
+    <w:qFormat/>
+    <w:rPr>
+      <w:rFonts w:cs="Wingdings"/>
+    </w:rPr>
+  </w:style>
+  <w:style w:type="character" w:styleId="ListLabel14">
+    <w:name w:val="ListLabel 14"/>
+    <w:qFormat/>
+    <w:rPr>
+      <w:rFonts w:cs="OpenSymbol"/>
+      <w:b w:val="false"/>
+    </w:rPr>
+  </w:style>
+  <w:style w:type="character" w:styleId="ListLabel15">
+    <w:name w:val="ListLabel 15"/>
+    <w:qFormat/>
+    <w:rPr>
+      <w:rFonts w:ascii="Calibri" w:hAnsi="Calibri" w:cs="Symbol"/>
+      <w:sz w:val="22"/>
+    </w:rPr>
+  </w:style>
+  <w:style w:type="character" w:styleId="ListLabel16">
+    <w:name w:val="ListLabel 16"/>
+    <w:qFormat/>
+    <w:rPr>
+      <w:rFonts w:cs="Courier New"/>
+    </w:rPr>
+  </w:style>
+  <w:style w:type="character" w:styleId="ListLabel17">
+    <w:name w:val="ListLabel 17"/>
+    <w:qFormat/>
+    <w:rPr>
+      <w:rFonts w:cs="Wingdings"/>
+    </w:rPr>
+  </w:style>
+  <w:style w:type="character" w:styleId="ListLabel18">
+    <w:name w:val="ListLabel 18"/>
     <w:qFormat/>
     <w:rPr>
       <w:rFonts w:cs="OpenSymbol"/>

</xml_diff>

<commit_message>
Mise a jour etude d'opportunité
</commit_message>
<xml_diff>
--- a/Avant-projet/Etude d'opportunité et de faisabilité.docx
+++ b/Avant-projet/Etude d'opportunité et de faisabilité.docx
@@ -164,7 +164,7 @@
       <w:tblPr>
         <w:tblW w:w="9504" w:type="dxa"/>
         <w:jc w:val="left"/>
-        <w:tblInd w:w="-38" w:type="dxa"/>
+        <w:tblInd w:w="-45" w:type="dxa"/>
         <w:tblBorders>
           <w:top w:val="single" w:sz="6" w:space="0" w:color="00000A"/>
           <w:left w:val="single" w:sz="6" w:space="0" w:color="00000A"/>
@@ -175,7 +175,7 @@
         </w:tblBorders>
         <w:tblCellMar>
           <w:top w:w="0" w:type="dxa"/>
-          <w:left w:w="67" w:type="dxa"/>
+          <w:left w:w="59" w:type="dxa"/>
           <w:bottom w:w="0" w:type="dxa"/>
           <w:right w:w="108" w:type="dxa"/>
         </w:tblCellMar>
@@ -183,8 +183,8 @@
       </w:tblPr>
       <w:tblGrid>
         <w:gridCol w:w="2299"/>
-        <w:gridCol w:w="1151"/>
-        <w:gridCol w:w="3749"/>
+        <w:gridCol w:w="1150"/>
+        <w:gridCol w:w="3750"/>
         <w:gridCol w:w="2304"/>
       </w:tblGrid>
       <w:tr>
@@ -202,7 +202,7 @@
             </w:tcBorders>
             <w:shd w:fill="auto" w:val="clear"/>
             <w:tcMar>
-              <w:left w:w="67" w:type="dxa"/>
+              <w:left w:w="59" w:type="dxa"/>
             </w:tcMar>
           </w:tcPr>
           <w:p>
@@ -229,7 +229,7 @@
         </w:tc>
         <w:tc>
           <w:tcPr>
-            <w:tcW w:w="1151" w:type="dxa"/>
+            <w:tcW w:w="1150" w:type="dxa"/>
             <w:tcBorders>
               <w:top w:val="single" w:sz="6" w:space="0" w:color="00000A"/>
               <w:left w:val="single" w:sz="6" w:space="0" w:color="00000A"/>
@@ -240,7 +240,7 @@
             </w:tcBorders>
             <w:shd w:fill="auto" w:val="clear"/>
             <w:tcMar>
-              <w:left w:w="67" w:type="dxa"/>
+              <w:left w:w="59" w:type="dxa"/>
             </w:tcMar>
           </w:tcPr>
           <w:p>
@@ -267,7 +267,7 @@
         </w:tc>
         <w:tc>
           <w:tcPr>
-            <w:tcW w:w="3749" w:type="dxa"/>
+            <w:tcW w:w="3750" w:type="dxa"/>
             <w:tcBorders>
               <w:top w:val="single" w:sz="6" w:space="0" w:color="00000A"/>
               <w:left w:val="single" w:sz="6" w:space="0" w:color="00000A"/>
@@ -278,7 +278,7 @@
             </w:tcBorders>
             <w:shd w:fill="auto" w:val="clear"/>
             <w:tcMar>
-              <w:left w:w="67" w:type="dxa"/>
+              <w:left w:w="59" w:type="dxa"/>
             </w:tcMar>
           </w:tcPr>
           <w:p>
@@ -316,7 +316,7 @@
             </w:tcBorders>
             <w:shd w:fill="auto" w:val="clear"/>
             <w:tcMar>
-              <w:left w:w="67" w:type="dxa"/>
+              <w:left w:w="59" w:type="dxa"/>
             </w:tcMar>
           </w:tcPr>
           <w:p>
@@ -357,7 +357,7 @@
             </w:tcBorders>
             <w:shd w:fill="auto" w:val="clear"/>
             <w:tcMar>
-              <w:left w:w="67" w:type="dxa"/>
+              <w:left w:w="59" w:type="dxa"/>
             </w:tcMar>
           </w:tcPr>
           <w:p>
@@ -381,7 +381,7 @@
         </w:tc>
         <w:tc>
           <w:tcPr>
-            <w:tcW w:w="1151" w:type="dxa"/>
+            <w:tcW w:w="1150" w:type="dxa"/>
             <w:tcBorders>
               <w:top w:val="single" w:sz="6" w:space="0" w:color="00000A"/>
               <w:left w:val="single" w:sz="6" w:space="0" w:color="00000A"/>
@@ -392,7 +392,7 @@
             </w:tcBorders>
             <w:shd w:fill="auto" w:val="clear"/>
             <w:tcMar>
-              <w:left w:w="67" w:type="dxa"/>
+              <w:left w:w="59" w:type="dxa"/>
             </w:tcMar>
           </w:tcPr>
           <w:p>
@@ -423,7 +423,7 @@
         </w:tc>
         <w:tc>
           <w:tcPr>
-            <w:tcW w:w="3749" w:type="dxa"/>
+            <w:tcW w:w="3750" w:type="dxa"/>
             <w:tcBorders>
               <w:top w:val="single" w:sz="6" w:space="0" w:color="00000A"/>
               <w:left w:val="single" w:sz="6" w:space="0" w:color="00000A"/>
@@ -434,7 +434,7 @@
             </w:tcBorders>
             <w:shd w:fill="auto" w:val="clear"/>
             <w:tcMar>
-              <w:left w:w="67" w:type="dxa"/>
+              <w:left w:w="59" w:type="dxa"/>
             </w:tcMar>
           </w:tcPr>
           <w:p>
@@ -469,7 +469,7 @@
             </w:tcBorders>
             <w:shd w:fill="auto" w:val="clear"/>
             <w:tcMar>
-              <w:left w:w="67" w:type="dxa"/>
+              <w:left w:w="59" w:type="dxa"/>
             </w:tcMar>
           </w:tcPr>
           <w:p>
@@ -507,7 +507,7 @@
             </w:tcBorders>
             <w:shd w:fill="auto" w:val="clear"/>
             <w:tcMar>
-              <w:left w:w="67" w:type="dxa"/>
+              <w:left w:w="59" w:type="dxa"/>
             </w:tcMar>
           </w:tcPr>
           <w:p>
@@ -531,7 +531,7 @@
         </w:tc>
         <w:tc>
           <w:tcPr>
-            <w:tcW w:w="1151" w:type="dxa"/>
+            <w:tcW w:w="1150" w:type="dxa"/>
             <w:tcBorders>
               <w:top w:val="single" w:sz="6" w:space="0" w:color="00000A"/>
               <w:left w:val="single" w:sz="6" w:space="0" w:color="00000A"/>
@@ -542,7 +542,7 @@
             </w:tcBorders>
             <w:shd w:fill="auto" w:val="clear"/>
             <w:tcMar>
-              <w:left w:w="67" w:type="dxa"/>
+              <w:left w:w="59" w:type="dxa"/>
             </w:tcMar>
           </w:tcPr>
           <w:p>
@@ -566,7 +566,7 @@
         </w:tc>
         <w:tc>
           <w:tcPr>
-            <w:tcW w:w="3749" w:type="dxa"/>
+            <w:tcW w:w="3750" w:type="dxa"/>
             <w:tcBorders>
               <w:top w:val="single" w:sz="6" w:space="0" w:color="00000A"/>
               <w:left w:val="single" w:sz="6" w:space="0" w:color="00000A"/>
@@ -577,7 +577,7 @@
             </w:tcBorders>
             <w:shd w:fill="auto" w:val="clear"/>
             <w:tcMar>
-              <w:left w:w="67" w:type="dxa"/>
+              <w:left w:w="59" w:type="dxa"/>
             </w:tcMar>
           </w:tcPr>
           <w:p>
@@ -609,7 +609,7 @@
             </w:tcBorders>
             <w:shd w:fill="auto" w:val="clear"/>
             <w:tcMar>
-              <w:left w:w="67" w:type="dxa"/>
+              <w:left w:w="59" w:type="dxa"/>
             </w:tcMar>
           </w:tcPr>
           <w:p>
@@ -647,7 +647,7 @@
             </w:tcBorders>
             <w:shd w:fill="auto" w:val="clear"/>
             <w:tcMar>
-              <w:left w:w="67" w:type="dxa"/>
+              <w:left w:w="59" w:type="dxa"/>
             </w:tcMar>
           </w:tcPr>
           <w:p>
@@ -670,7 +670,7 @@
         </w:tc>
         <w:tc>
           <w:tcPr>
-            <w:tcW w:w="1151" w:type="dxa"/>
+            <w:tcW w:w="1150" w:type="dxa"/>
             <w:tcBorders>
               <w:top w:val="single" w:sz="6" w:space="0" w:color="00000A"/>
               <w:left w:val="single" w:sz="6" w:space="0" w:color="00000A"/>
@@ -681,7 +681,7 @@
             </w:tcBorders>
             <w:shd w:fill="auto" w:val="clear"/>
             <w:tcMar>
-              <w:left w:w="67" w:type="dxa"/>
+              <w:left w:w="59" w:type="dxa"/>
             </w:tcMar>
           </w:tcPr>
           <w:p>
@@ -704,7 +704,7 @@
         </w:tc>
         <w:tc>
           <w:tcPr>
-            <w:tcW w:w="3749" w:type="dxa"/>
+            <w:tcW w:w="3750" w:type="dxa"/>
             <w:tcBorders>
               <w:top w:val="single" w:sz="6" w:space="0" w:color="00000A"/>
               <w:left w:val="single" w:sz="6" w:space="0" w:color="00000A"/>
@@ -715,7 +715,7 @@
             </w:tcBorders>
             <w:shd w:fill="auto" w:val="clear"/>
             <w:tcMar>
-              <w:left w:w="67" w:type="dxa"/>
+              <w:left w:w="59" w:type="dxa"/>
             </w:tcMar>
           </w:tcPr>
           <w:p>
@@ -749,7 +749,7 @@
             </w:tcBorders>
             <w:shd w:fill="auto" w:val="clear"/>
             <w:tcMar>
-              <w:left w:w="67" w:type="dxa"/>
+              <w:left w:w="59" w:type="dxa"/>
             </w:tcMar>
           </w:tcPr>
           <w:p>
@@ -786,7 +786,7 @@
             </w:tcBorders>
             <w:shd w:fill="auto" w:val="clear"/>
             <w:tcMar>
-              <w:left w:w="67" w:type="dxa"/>
+              <w:left w:w="59" w:type="dxa"/>
             </w:tcMar>
           </w:tcPr>
           <w:p>
@@ -809,7 +809,7 @@
         </w:tc>
         <w:tc>
           <w:tcPr>
-            <w:tcW w:w="1151" w:type="dxa"/>
+            <w:tcW w:w="1150" w:type="dxa"/>
             <w:tcBorders>
               <w:top w:val="single" w:sz="6" w:space="0" w:color="00000A"/>
               <w:left w:val="single" w:sz="6" w:space="0" w:color="00000A"/>
@@ -820,7 +820,7 @@
             </w:tcBorders>
             <w:shd w:fill="auto" w:val="clear"/>
             <w:tcMar>
-              <w:left w:w="67" w:type="dxa"/>
+              <w:left w:w="59" w:type="dxa"/>
             </w:tcMar>
           </w:tcPr>
           <w:p>
@@ -843,7 +843,7 @@
         </w:tc>
         <w:tc>
           <w:tcPr>
-            <w:tcW w:w="3749" w:type="dxa"/>
+            <w:tcW w:w="3750" w:type="dxa"/>
             <w:tcBorders>
               <w:top w:val="single" w:sz="6" w:space="0" w:color="00000A"/>
               <w:left w:val="single" w:sz="6" w:space="0" w:color="00000A"/>
@@ -854,7 +854,7 @@
             </w:tcBorders>
             <w:shd w:fill="auto" w:val="clear"/>
             <w:tcMar>
-              <w:left w:w="67" w:type="dxa"/>
+              <w:left w:w="59" w:type="dxa"/>
             </w:tcMar>
           </w:tcPr>
           <w:p>
@@ -888,7 +888,7 @@
             </w:tcBorders>
             <w:shd w:fill="auto" w:val="clear"/>
             <w:tcMar>
-              <w:left w:w="67" w:type="dxa"/>
+              <w:left w:w="59" w:type="dxa"/>
             </w:tcMar>
           </w:tcPr>
           <w:p>
@@ -940,12 +940,9 @@
       <w:pPr>
         <w:pStyle w:val="Contents1"/>
         <w:tabs>
-          <w:tab w:val="right" w:pos="9062" w:leader="dot"/>
-        </w:tabs>
-        <w:rPr>
-          <w:rFonts w:eastAsia="" w:eastAsiaTheme="minorEastAsia"/>
-          <w:lang w:eastAsia="fr-FR"/>
-        </w:rPr>
+          <w:tab w:val="right" w:pos="9072" w:leader="dot"/>
+        </w:tabs>
+        <w:rPr/>
       </w:pPr>
       <w:r>
         <w:fldChar w:fldCharType="begin"/>
@@ -956,237 +953,115 @@
       <w:r>
         <w:fldChar w:fldCharType="separate"/>
       </w:r>
-      <w:hyperlink w:anchor="_Toc415585123">
+      <w:hyperlink w:anchor="__RefHeading___Toc278_938756131">
         <w:r>
           <w:rPr>
             <w:webHidden/>
-          </w:rPr>
-          <w:fldChar w:fldCharType="begin"/>
-        </w:r>
-        <w:r>
-          <w:rPr>
-            <w:webHidden/>
-          </w:rPr>
-          <w:instrText>PAGEREF _Toc415585123 \h</w:instrText>
-        </w:r>
-        <w:r>
-          <w:rPr>
-            <w:webHidden/>
-          </w:rPr>
-          <w:fldChar w:fldCharType="separate"/>
-        </w:r>
-        <w:r>
-          <w:rPr>
-            <w:webHidden/>
-            <w:rStyle w:val="IndexLink"/>
-            <w:vanish w:val="false"/>
-            <w:lang w:val="fr-FR"/>
+            <w:rStyle w:val="Style"/>
           </w:rPr>
           <w:t>Mission</w:t>
           <w:tab/>
           <w:t>4</w:t>
         </w:r>
+      </w:hyperlink>
+    </w:p>
+    <w:p>
+      <w:pPr>
+        <w:pStyle w:val="Contents1"/>
+        <w:tabs>
+          <w:tab w:val="right" w:pos="9072" w:leader="dot"/>
+        </w:tabs>
+        <w:rPr/>
+      </w:pPr>
+      <w:hyperlink w:anchor="__RefHeading___Toc280_938756131">
         <w:r>
           <w:rPr>
             <w:webHidden/>
-          </w:rPr>
-          <w:fldChar w:fldCharType="end"/>
-        </w:r>
-      </w:hyperlink>
-    </w:p>
-    <w:p>
-      <w:pPr>
-        <w:pStyle w:val="Contents1"/>
-        <w:tabs>
-          <w:tab w:val="right" w:pos="9062" w:leader="dot"/>
-        </w:tabs>
-        <w:rPr>
-          <w:rFonts w:eastAsia="" w:eastAsiaTheme="minorEastAsia"/>
-          <w:lang w:eastAsia="fr-FR"/>
-        </w:rPr>
-      </w:pPr>
-      <w:hyperlink w:anchor="_Toc415585124">
-        <w:r>
-          <w:rPr>
-            <w:webHidden/>
-          </w:rPr>
-          <w:fldChar w:fldCharType="begin"/>
-        </w:r>
-        <w:r>
-          <w:rPr>
-            <w:webHidden/>
-          </w:rPr>
-          <w:instrText>PAGEREF _Toc415585124 \h</w:instrText>
-        </w:r>
-        <w:r>
-          <w:rPr>
-            <w:webHidden/>
-          </w:rPr>
-          <w:fldChar w:fldCharType="separate"/>
-        </w:r>
-        <w:r>
-          <w:rPr>
-            <w:webHidden/>
-            <w:rStyle w:val="IndexLink"/>
-            <w:vanish w:val="false"/>
-            <w:lang w:val="fr-FR"/>
+            <w:rStyle w:val="Style"/>
           </w:rPr>
           <w:t>Objectifs</w:t>
           <w:tab/>
           <w:t>4</w:t>
         </w:r>
+      </w:hyperlink>
+    </w:p>
+    <w:p>
+      <w:pPr>
+        <w:pStyle w:val="Contents1"/>
+        <w:tabs>
+          <w:tab w:val="right" w:pos="9072" w:leader="dot"/>
+        </w:tabs>
+        <w:rPr/>
+      </w:pPr>
+      <w:hyperlink w:anchor="__RefHeading___Toc282_938756131">
         <w:r>
           <w:rPr>
             <w:webHidden/>
-          </w:rPr>
-          <w:fldChar w:fldCharType="end"/>
-        </w:r>
-      </w:hyperlink>
-    </w:p>
-    <w:p>
-      <w:pPr>
-        <w:pStyle w:val="Contents1"/>
-        <w:tabs>
-          <w:tab w:val="right" w:pos="9062" w:leader="dot"/>
-        </w:tabs>
-        <w:rPr>
-          <w:rFonts w:eastAsia="" w:eastAsiaTheme="minorEastAsia"/>
-          <w:lang w:eastAsia="fr-FR"/>
-        </w:rPr>
-      </w:pPr>
-      <w:hyperlink w:anchor="_Toc415585125">
-        <w:r>
-          <w:rPr>
-            <w:webHidden/>
-          </w:rPr>
-          <w:fldChar w:fldCharType="begin"/>
-        </w:r>
-        <w:r>
-          <w:rPr>
-            <w:webHidden/>
-          </w:rPr>
-          <w:instrText>PAGEREF _Toc415585125 \h</w:instrText>
-        </w:r>
-        <w:r>
-          <w:rPr>
-            <w:webHidden/>
-          </w:rPr>
-          <w:fldChar w:fldCharType="separate"/>
-        </w:r>
-        <w:r>
-          <w:rPr>
-            <w:webHidden/>
-            <w:rStyle w:val="IndexLink"/>
-            <w:vanish w:val="false"/>
-            <w:lang w:val="fr-FR"/>
+            <w:rStyle w:val="Style"/>
           </w:rPr>
           <w:t>Opportunité</w:t>
           <w:tab/>
           <w:t>4</w:t>
         </w:r>
+      </w:hyperlink>
+    </w:p>
+    <w:p>
+      <w:pPr>
+        <w:pStyle w:val="Contents2"/>
+        <w:tabs>
+          <w:tab w:val="right" w:pos="9072" w:leader="dot"/>
+        </w:tabs>
+        <w:rPr/>
+      </w:pPr>
+      <w:hyperlink w:anchor="__RefHeading___Toc284_938756131">
         <w:r>
           <w:rPr>
             <w:webHidden/>
-          </w:rPr>
-          <w:fldChar w:fldCharType="end"/>
-        </w:r>
-      </w:hyperlink>
-    </w:p>
-    <w:p>
-      <w:pPr>
-        <w:pStyle w:val="Contents2"/>
-        <w:tabs>
-          <w:tab w:val="right" w:pos="9062" w:leader="dot"/>
-        </w:tabs>
-        <w:rPr>
-          <w:rFonts w:eastAsia="" w:eastAsiaTheme="minorEastAsia"/>
-          <w:lang w:eastAsia="fr-FR"/>
-        </w:rPr>
-      </w:pPr>
-      <w:hyperlink w:anchor="_Toc415585126">
-        <w:r>
-          <w:rPr>
-            <w:webHidden/>
-          </w:rPr>
-          <w:fldChar w:fldCharType="begin"/>
-        </w:r>
-        <w:r>
-          <w:rPr>
-            <w:webHidden/>
-          </w:rPr>
-          <w:instrText>PAGEREF _Toc415585126 \h</w:instrText>
-        </w:r>
-        <w:r>
-          <w:rPr>
-            <w:webHidden/>
-          </w:rPr>
-          <w:fldChar w:fldCharType="separate"/>
-        </w:r>
-        <w:r>
-          <w:rPr>
-            <w:webHidden/>
-            <w:rStyle w:val="IndexLink"/>
-            <w:vanish w:val="false"/>
-            <w:lang w:val="fr-FR"/>
+            <w:rStyle w:val="Style"/>
           </w:rPr>
           <w:t>Contexte initial et historique</w:t>
           <w:tab/>
           <w:t>4</w:t>
         </w:r>
+      </w:hyperlink>
+    </w:p>
+    <w:p>
+      <w:pPr>
+        <w:pStyle w:val="Contents2"/>
+        <w:tabs>
+          <w:tab w:val="right" w:pos="9072" w:leader="dot"/>
+        </w:tabs>
+        <w:rPr/>
+      </w:pPr>
+      <w:hyperlink w:anchor="__RefHeading___Toc286_938756131">
         <w:r>
           <w:rPr>
             <w:webHidden/>
-          </w:rPr>
-          <w:fldChar w:fldCharType="end"/>
-        </w:r>
-      </w:hyperlink>
-    </w:p>
-    <w:p>
-      <w:pPr>
-        <w:pStyle w:val="Contents2"/>
-        <w:tabs>
-          <w:tab w:val="right" w:pos="9062" w:leader="dot"/>
-        </w:tabs>
-        <w:rPr>
-          <w:rFonts w:eastAsia="" w:eastAsiaTheme="minorEastAsia"/>
-          <w:lang w:eastAsia="fr-FR"/>
-        </w:rPr>
-      </w:pPr>
-      <w:hyperlink w:anchor="_Toc415585127">
-        <w:r>
-          <w:rPr>
-            <w:webHidden/>
-          </w:rPr>
-          <w:fldChar w:fldCharType="begin"/>
-        </w:r>
-        <w:r>
-          <w:rPr>
-            <w:webHidden/>
-          </w:rPr>
-          <w:instrText>PAGEREF _Toc415585127 \h</w:instrText>
-        </w:r>
-        <w:r>
-          <w:rPr>
-            <w:webHidden/>
-          </w:rPr>
-          <w:fldChar w:fldCharType="separate"/>
-        </w:r>
-        <w:r>
-          <w:rPr>
-            <w:webHidden/>
-            <w:rStyle w:val="IndexLink"/>
-            <w:vanish w:val="false"/>
-            <w:lang w:val="fr-FR"/>
+            <w:rStyle w:val="Style"/>
           </w:rPr>
           <w:t>Périmètre du projet</w:t>
           <w:tab/>
           <w:t>4</w:t>
         </w:r>
+      </w:hyperlink>
+    </w:p>
+    <w:p>
+      <w:pPr>
+        <w:pStyle w:val="Contents2"/>
+        <w:tabs>
+          <w:tab w:val="right" w:pos="9072" w:leader="dot"/>
+        </w:tabs>
+        <w:rPr/>
+      </w:pPr>
+      <w:hyperlink w:anchor="__RefHeading___Toc288_938756131">
         <w:r>
           <w:rPr>
             <w:webHidden/>
+            <w:rStyle w:val="Style"/>
           </w:rPr>
-          <w:fldChar w:fldCharType="end"/>
+          <w:t>Vision à plus long terme et impact sur l’existant</w:t>
+          <w:tab/>
+          <w:t>5</w:t>
         </w:r>
       </w:hyperlink>
     </w:p>
@@ -1194,422 +1069,126 @@
       <w:pPr>
         <w:pStyle w:val="Contents2"/>
         <w:tabs>
-          <w:tab w:val="right" w:pos="9062" w:leader="dot"/>
-        </w:tabs>
-        <w:rPr>
-          <w:rFonts w:eastAsia="" w:eastAsiaTheme="minorEastAsia"/>
-          <w:lang w:eastAsia="fr-FR"/>
-        </w:rPr>
-      </w:pPr>
-      <w:hyperlink w:anchor="_Toc415585128">
+          <w:tab w:val="right" w:pos="9072" w:leader="dot"/>
+        </w:tabs>
+        <w:rPr/>
+      </w:pPr>
+      <w:hyperlink w:anchor="__RefHeading___Toc290_938756131">
         <w:r>
           <w:rPr>
             <w:webHidden/>
+            <w:rStyle w:val="Style"/>
           </w:rPr>
-          <w:fldChar w:fldCharType="begin"/>
+          <w:t>S.W.O.T.</w:t>
+          <w:tab/>
+          <w:t>5</w:t>
         </w:r>
+      </w:hyperlink>
+    </w:p>
+    <w:p>
+      <w:pPr>
+        <w:pStyle w:val="Contents2"/>
+        <w:tabs>
+          <w:tab w:val="right" w:pos="9072" w:leader="dot"/>
+        </w:tabs>
+        <w:rPr/>
+      </w:pPr>
+      <w:hyperlink w:anchor="__RefHeading___Toc292_938756131">
         <w:r>
           <w:rPr>
             <w:webHidden/>
+            <w:rStyle w:val="Style"/>
           </w:rPr>
-          <w:instrText>PAGEREF _Toc415585128 \h</w:instrText>
+          <w:t>Études d’opportunités à mener</w:t>
+          <w:tab/>
+          <w:t>5</w:t>
         </w:r>
+      </w:hyperlink>
+    </w:p>
+    <w:p>
+      <w:pPr>
+        <w:pStyle w:val="Contents1"/>
+        <w:tabs>
+          <w:tab w:val="right" w:pos="9072" w:leader="dot"/>
+        </w:tabs>
+        <w:rPr/>
+      </w:pPr>
+      <w:hyperlink w:anchor="__RefHeading___Toc294_938756131">
         <w:r>
           <w:rPr>
             <w:webHidden/>
+            <w:rStyle w:val="Style"/>
           </w:rPr>
-          <w:fldChar w:fldCharType="separate"/>
+          <w:t>Faisabilité</w:t>
+          <w:tab/>
+          <w:t>5</w:t>
         </w:r>
+      </w:hyperlink>
+    </w:p>
+    <w:p>
+      <w:pPr>
+        <w:pStyle w:val="Contents2"/>
+        <w:tabs>
+          <w:tab w:val="right" w:pos="9072" w:leader="dot"/>
+        </w:tabs>
+        <w:rPr/>
+      </w:pPr>
+      <w:hyperlink w:anchor="__RefHeading___Toc296_938756131">
         <w:r>
           <w:rPr>
             <w:webHidden/>
-            <w:rStyle w:val="IndexLink"/>
-            <w:vanish w:val="false"/>
-            <w:lang w:val="fr-FR"/>
+            <w:rStyle w:val="Style"/>
           </w:rPr>
-          <w:t>Vision à plus long terme et impact sur l’existant</w:t>
+          <w:t>Études de faisabilité</w:t>
           <w:tab/>
-          <w:t>4</w:t>
+          <w:t>5</w:t>
         </w:r>
+      </w:hyperlink>
+    </w:p>
+    <w:p>
+      <w:pPr>
+        <w:pStyle w:val="Contents2"/>
+        <w:tabs>
+          <w:tab w:val="right" w:pos="9072" w:leader="dot"/>
+        </w:tabs>
+        <w:rPr/>
+      </w:pPr>
+      <w:hyperlink w:anchor="__RefHeading___Toc298_938756131">
         <w:r>
           <w:rPr>
             <w:webHidden/>
-          </w:rPr>
-          <w:fldChar w:fldCharType="end"/>
-        </w:r>
-      </w:hyperlink>
-    </w:p>
-    <w:p>
-      <w:pPr>
-        <w:pStyle w:val="Contents2"/>
-        <w:tabs>
-          <w:tab w:val="right" w:pos="9062" w:leader="dot"/>
-        </w:tabs>
-        <w:rPr>
-          <w:rFonts w:eastAsia="" w:eastAsiaTheme="minorEastAsia"/>
-          <w:lang w:eastAsia="fr-FR"/>
-        </w:rPr>
-      </w:pPr>
-      <w:hyperlink w:anchor="_Toc415585129">
-        <w:r>
-          <w:rPr>
-            <w:webHidden/>
-          </w:rPr>
-          <w:fldChar w:fldCharType="begin"/>
-        </w:r>
-        <w:r>
-          <w:rPr>
-            <w:webHidden/>
-          </w:rPr>
-          <w:instrText>PAGEREF _Toc415585129 \h</w:instrText>
-        </w:r>
-        <w:r>
-          <w:rPr>
-            <w:webHidden/>
-          </w:rPr>
-          <w:fldChar w:fldCharType="separate"/>
-        </w:r>
-        <w:r>
-          <w:rPr>
-            <w:webHidden/>
-            <w:rStyle w:val="IndexLink"/>
-            <w:vanish w:val="false"/>
-            <w:lang w:val="fr-FR"/>
-          </w:rPr>
-          <w:t>S.W.O.T.</w:t>
-          <w:tab/>
-          <w:t>4</w:t>
-        </w:r>
-        <w:r>
-          <w:rPr>
-            <w:webHidden/>
-          </w:rPr>
-          <w:fldChar w:fldCharType="end"/>
-        </w:r>
-      </w:hyperlink>
-    </w:p>
-    <w:p>
-      <w:pPr>
-        <w:pStyle w:val="Contents2"/>
-        <w:tabs>
-          <w:tab w:val="right" w:pos="9062" w:leader="dot"/>
-        </w:tabs>
-        <w:rPr>
-          <w:rFonts w:eastAsia="" w:eastAsiaTheme="minorEastAsia"/>
-          <w:lang w:eastAsia="fr-FR"/>
-        </w:rPr>
-      </w:pPr>
-      <w:r>
-        <w:rPr>
-          <w:lang w:val="fr-FR"/>
-        </w:rPr>
-        <w:t>Études</w:t>
-      </w:r>
-      <w:hyperlink w:anchor="_Toc415585130">
-        <w:r>
-          <w:rPr>
-            <w:webHidden/>
-          </w:rPr>
-          <w:fldChar w:fldCharType="begin"/>
-        </w:r>
-        <w:r>
-          <w:rPr>
-            <w:webHidden/>
-          </w:rPr>
-          <w:instrText>PAGEREF _Toc415585130 \h</w:instrText>
-        </w:r>
-        <w:r>
-          <w:rPr>
-            <w:webHidden/>
-          </w:rPr>
-          <w:fldChar w:fldCharType="separate"/>
-        </w:r>
-        <w:r>
-          <w:rPr>
-            <w:webHidden/>
-            <w:rStyle w:val="IndexLink"/>
-            <w:vanish w:val="false"/>
-            <w:lang w:val="fr-FR"/>
-          </w:rPr>
-          <w:t xml:space="preserve"> d’opportunités à mener</w:t>
-          <w:tab/>
-          <w:t>4</w:t>
-        </w:r>
-        <w:r>
-          <w:rPr>
-            <w:webHidden/>
-          </w:rPr>
-          <w:fldChar w:fldCharType="end"/>
-        </w:r>
-      </w:hyperlink>
-    </w:p>
-    <w:p>
-      <w:pPr>
-        <w:pStyle w:val="Contents1"/>
-        <w:tabs>
-          <w:tab w:val="right" w:pos="9062" w:leader="dot"/>
-        </w:tabs>
-        <w:rPr>
-          <w:rFonts w:eastAsia="" w:eastAsiaTheme="minorEastAsia"/>
-          <w:lang w:eastAsia="fr-FR"/>
-        </w:rPr>
-      </w:pPr>
-      <w:hyperlink w:anchor="_Toc415585131">
-        <w:r>
-          <w:rPr>
-            <w:webHidden/>
-          </w:rPr>
-          <w:fldChar w:fldCharType="begin"/>
-        </w:r>
-        <w:r>
-          <w:rPr>
-            <w:webHidden/>
-          </w:rPr>
-          <w:instrText>PAGEREF _Toc415585131 \h</w:instrText>
-        </w:r>
-        <w:r>
-          <w:rPr>
-            <w:webHidden/>
-          </w:rPr>
-          <w:fldChar w:fldCharType="separate"/>
-        </w:r>
-        <w:r>
-          <w:rPr>
-            <w:webHidden/>
-            <w:rStyle w:val="IndexLink"/>
-            <w:vanish w:val="false"/>
-            <w:lang w:val="fr-FR"/>
-          </w:rPr>
-          <w:t>Faisabilité</w:t>
-          <w:tab/>
-          <w:t>4</w:t>
-        </w:r>
-        <w:r>
-          <w:rPr>
-            <w:webHidden/>
-          </w:rPr>
-          <w:fldChar w:fldCharType="end"/>
-        </w:r>
-      </w:hyperlink>
-    </w:p>
-    <w:p>
-      <w:pPr>
-        <w:pStyle w:val="Contents2"/>
-        <w:tabs>
-          <w:tab w:val="right" w:pos="9062" w:leader="dot"/>
-        </w:tabs>
-        <w:rPr>
-          <w:rFonts w:eastAsia="" w:eastAsiaTheme="minorEastAsia"/>
-          <w:lang w:eastAsia="fr-FR"/>
-        </w:rPr>
-      </w:pPr>
-      <w:r>
-        <w:rPr>
-          <w:lang w:val="fr-FR"/>
-        </w:rPr>
-        <w:t>Études</w:t>
-      </w:r>
-      <w:hyperlink w:anchor="_Toc415585132">
-        <w:r>
-          <w:rPr>
-            <w:webHidden/>
-          </w:rPr>
-          <w:fldChar w:fldCharType="begin"/>
-        </w:r>
-        <w:r>
-          <w:rPr>
-            <w:webHidden/>
-          </w:rPr>
-          <w:instrText>PAGEREF _Toc415585132 \h</w:instrText>
-        </w:r>
-        <w:r>
-          <w:rPr>
-            <w:webHidden/>
-          </w:rPr>
-          <w:fldChar w:fldCharType="separate"/>
-        </w:r>
-        <w:r>
-          <w:rPr>
-            <w:webHidden/>
-            <w:rStyle w:val="IndexLink"/>
-            <w:vanish w:val="false"/>
-            <w:lang w:val="fr-FR"/>
-          </w:rPr>
-          <w:t xml:space="preserve"> de faisabilité</w:t>
-          <w:tab/>
-          <w:t>4</w:t>
-        </w:r>
-        <w:r>
-          <w:rPr>
-            <w:webHidden/>
-          </w:rPr>
-          <w:fldChar w:fldCharType="end"/>
-        </w:r>
-      </w:hyperlink>
-    </w:p>
-    <w:p>
-      <w:pPr>
-        <w:pStyle w:val="Contents2"/>
-        <w:tabs>
-          <w:tab w:val="right" w:pos="9062" w:leader="dot"/>
-        </w:tabs>
-        <w:rPr>
-          <w:rFonts w:eastAsia="" w:eastAsiaTheme="minorEastAsia"/>
-          <w:lang w:eastAsia="fr-FR"/>
-        </w:rPr>
-      </w:pPr>
-      <w:hyperlink w:anchor="_Toc415585133">
-        <w:r>
-          <w:rPr>
-            <w:webHidden/>
-          </w:rPr>
-          <w:fldChar w:fldCharType="begin"/>
-        </w:r>
-        <w:r>
-          <w:rPr>
-            <w:webHidden/>
-          </w:rPr>
-          <w:instrText>PAGEREF _Toc415585133 \h</w:instrText>
-        </w:r>
-        <w:r>
-          <w:rPr>
-            <w:webHidden/>
-          </w:rPr>
-          <w:fldChar w:fldCharType="separate"/>
-        </w:r>
-        <w:r>
-          <w:rPr>
-            <w:webHidden/>
-            <w:rStyle w:val="IndexLink"/>
-            <w:vanish w:val="false"/>
-            <w:lang w:val="fr-FR"/>
+            <w:rStyle w:val="Style"/>
           </w:rPr>
           <w:t>Risques et actions en conséquence</w:t>
           <w:tab/>
           <w:t>5</w:t>
         </w:r>
-        <w:r>
-          <w:rPr>
-            <w:webHidden/>
-          </w:rPr>
-          <w:fldChar w:fldCharType="end"/>
-        </w:r>
       </w:hyperlink>
-    </w:p>
-    <w:p>
-      <w:pPr>
-        <w:pStyle w:val="Contents1"/>
-        <w:tabs>
-          <w:tab w:val="right" w:pos="9062" w:leader="dot"/>
-        </w:tabs>
-        <w:rPr>
-          <w:rFonts w:eastAsia="" w:eastAsiaTheme="minorEastAsia"/>
-          <w:lang w:eastAsia="fr-FR"/>
-        </w:rPr>
-      </w:pPr>
-      <w:hyperlink w:anchor="_Toc415585134">
-        <w:r>
-          <w:rPr>
-            <w:webHidden/>
-          </w:rPr>
-          <w:fldChar w:fldCharType="begin"/>
-        </w:r>
-        <w:r>
-          <w:rPr>
-            <w:webHidden/>
-          </w:rPr>
-          <w:instrText>PAGEREF _Toc415585134 \h</w:instrText>
-        </w:r>
-        <w:r>
-          <w:rPr>
-            <w:webHidden/>
-          </w:rPr>
-          <w:fldChar w:fldCharType="separate"/>
-        </w:r>
-        <w:r>
-          <w:rPr>
-            <w:webHidden/>
-            <w:rStyle w:val="IndexLink"/>
-            <w:vanish w:val="false"/>
-            <w:lang w:val="fr-FR"/>
-          </w:rPr>
-          <w:t>Aspects économiques ou matériels</w:t>
-          <w:tab/>
-          <w:t>5</w:t>
-        </w:r>
-        <w:r>
-          <w:rPr>
-            <w:webHidden/>
-          </w:rPr>
-          <w:fldChar w:fldCharType="end"/>
-        </w:r>
-      </w:hyperlink>
-    </w:p>
-    <w:p>
-      <w:pPr>
-        <w:pStyle w:val="Contents2"/>
-        <w:tabs>
-          <w:tab w:val="right" w:pos="9062" w:leader="dot"/>
-        </w:tabs>
+      <w:r>
+        <w:fldChar w:fldCharType="end"/>
+      </w:r>
+    </w:p>
+    <w:p>
+      <w:pPr>
+        <w:pStyle w:val="Heading1"/>
+        <w:rPr>
+          <w:lang w:val="fr-FR"/>
+        </w:rPr>
+      </w:pPr>
+      <w:r>
         <w:rPr/>
-      </w:pPr>
-      <w:hyperlink w:anchor="_Toc415585135">
-        <w:r>
-          <w:rPr>
-            <w:webHidden/>
-            <w:rStyle w:val="IndexLink"/>
-            <w:vanish w:val="false"/>
-            <w:lang w:val="fr-FR"/>
-          </w:rPr>
-          <w:t>Budget prévisionnel</w:t>
-        </w:r>
-        <w:bookmarkStart w:id="0" w:name="_Toc415585123"/>
-        <w:bookmarkEnd w:id="0"/>
-        <w:r>
-          <w:rPr>
-            <w:webHidden/>
-          </w:rPr>
-          <w:fldChar w:fldCharType="begin"/>
-        </w:r>
-        <w:r>
-          <w:rPr>
-            <w:webHidden/>
-          </w:rPr>
-          <w:instrText>PAGEREF _Toc415585135 \h</w:instrText>
-        </w:r>
-        <w:r>
-          <w:rPr>
-            <w:webHidden/>
-          </w:rPr>
-          <w:fldChar w:fldCharType="separate"/>
-        </w:r>
-        <w:r>
-          <w:rPr>
-            <w:rStyle w:val="IndexLink"/>
-            <w:vanish w:val="false"/>
-            <w:lang w:val="fr-FR"/>
-          </w:rPr>
-          <w:tab/>
-          <w:t>5</w:t>
-        </w:r>
-        <w:r>
-          <w:rPr>
-            <w:webHidden/>
-          </w:rPr>
-          <w:fldChar w:fldCharType="end"/>
-        </w:r>
-      </w:hyperlink>
-      <w:r>
-        <w:fldChar w:fldCharType="end"/>
+      </w:r>
+      <w:r>
+        <w:br w:type="page"/>
       </w:r>
     </w:p>
     <w:p>
       <w:pPr>
         <w:pStyle w:val="Heading1"/>
-        <w:rPr>
-          <w:lang w:val="fr-FR"/>
-        </w:rPr>
-      </w:pPr>
+        <w:rPr/>
+      </w:pPr>
+      <w:bookmarkStart w:id="0" w:name="__RefHeading___Toc278_938756131"/>
+      <w:bookmarkEnd w:id="0"/>
       <w:r>
         <w:rPr>
           <w:lang w:val="fr-FR"/>
@@ -1620,9 +1199,7 @@
     <w:p>
       <w:pPr>
         <w:pStyle w:val="Normal"/>
-        <w:rPr>
-          <w:lang w:val="fr-FR"/>
-        </w:rPr>
+        <w:rPr/>
       </w:pPr>
       <w:r>
         <w:rPr>
@@ -1638,8 +1215,10 @@
           <w:lang w:val="fr-FR"/>
         </w:rPr>
       </w:pPr>
-      <w:bookmarkStart w:id="1" w:name="_Toc415585124"/>
+      <w:bookmarkStart w:id="1" w:name="__RefHeading___Toc280_938756131"/>
+      <w:bookmarkStart w:id="2" w:name="_Toc415585124"/>
       <w:bookmarkEnd w:id="1"/>
+      <w:bookmarkEnd w:id="2"/>
       <w:r>
         <w:rPr>
           <w:lang w:val="fr-FR"/>
@@ -1674,17 +1253,31 @@
           <w:ilvl w:val="0"/>
           <w:numId w:val="1"/>
         </w:numPr>
-        <w:rPr>
-          <w:rFonts w:ascii="Calibri" w:hAnsi="Calibri" w:eastAsia="Calibri" w:cs="Calibri" w:asciiTheme="minorAscii" w:cstheme="minorAscii" w:eastAsiaTheme="minorAscii" w:hAnsiTheme="minorAscii"/>
-          <w:sz w:val="22"/>
-          <w:szCs w:val="22"/>
-        </w:rPr>
-      </w:pPr>
-      <w:r>
-        <w:rPr>
-          <w:lang w:val="fr-FR"/>
-        </w:rPr>
-        <w:t>Implémenter un moteur de recherche fournissant des résultats en dessous de 10 ms.</w:t>
+        <w:rPr/>
+      </w:pPr>
+      <w:r>
+        <w:rPr>
+          <w:lang w:val="fr-FR"/>
+        </w:rPr>
+        <w:t>Intégrer</w:t>
+      </w:r>
+      <w:r>
+        <w:rPr>
+          <w:lang w:val="fr-FR"/>
+        </w:rPr>
+        <w:t xml:space="preserve"> un moteur de recherche fournissant des résultats en dessous de </w:t>
+      </w:r>
+      <w:r>
+        <w:rPr>
+          <w:lang w:val="fr-FR"/>
+        </w:rPr>
+        <w:t>2</w:t>
+      </w:r>
+      <w:r>
+        <w:rPr>
+          <w:lang w:val="fr-FR"/>
+        </w:rPr>
+        <w:t>0 ms.</w:t>
       </w:r>
     </w:p>
     <w:p>
@@ -1907,8 +1500,10 @@
           <w:lang w:val="fr-FR"/>
         </w:rPr>
       </w:pPr>
-      <w:bookmarkStart w:id="2" w:name="_Toc415585125"/>
-      <w:bookmarkEnd w:id="2"/>
+      <w:bookmarkStart w:id="3" w:name="__RefHeading___Toc282_938756131"/>
+      <w:bookmarkStart w:id="4" w:name="_Toc415585125"/>
+      <w:bookmarkEnd w:id="3"/>
+      <w:bookmarkEnd w:id="4"/>
       <w:r>
         <w:rPr>
           <w:lang w:val="fr-FR"/>
@@ -1923,8 +1518,10 @@
           <w:lang w:val="fr-FR"/>
         </w:rPr>
       </w:pPr>
-      <w:bookmarkStart w:id="3" w:name="_Toc415585126"/>
-      <w:bookmarkEnd w:id="3"/>
+      <w:bookmarkStart w:id="5" w:name="__RefHeading___Toc284_938756131"/>
+      <w:bookmarkStart w:id="6" w:name="_Toc415585126"/>
+      <w:bookmarkEnd w:id="5"/>
+      <w:bookmarkEnd w:id="6"/>
       <w:r>
         <w:rPr>
           <w:lang w:val="fr-FR"/>
@@ -1956,7 +1553,31 @@
         <w:rPr>
           <w:lang w:val="fr-FR"/>
         </w:rPr>
-        <w:t>Ayant fait le constat qu'il n'existe que très peu d'applications linguistiques gratuite et de très bonne qualité, nous souhaitons créer une plateforme d'apprentissage de langues centralisé autour d'exercices interactif.</w:t>
+        <w:t>Ayant fait le constat qu'il n'existe que très peu d'applications linguistiques gratuite</w:t>
+      </w:r>
+      <w:r>
+        <w:rPr>
+          <w:lang w:val="fr-FR"/>
+        </w:rPr>
+        <w:t>s</w:t>
+      </w:r>
+      <w:r>
+        <w:rPr>
+          <w:lang w:val="fr-FR"/>
+        </w:rPr>
+        <w:t xml:space="preserve"> et de très bonne qualité, nous souhaitons créer une plateforme d'apprentissage de langues centralisé</w:t>
+      </w:r>
+      <w:r>
+        <w:rPr>
+          <w:lang w:val="fr-FR"/>
+        </w:rPr>
+        <w:t>e</w:t>
+      </w:r>
+      <w:r>
+        <w:rPr>
+          <w:lang w:val="fr-FR"/>
+        </w:rPr>
+        <w:t xml:space="preserve"> autour d'exercices interactif.</w:t>
       </w:r>
     </w:p>
     <w:p>
@@ -1977,8 +1598,10 @@
         <w:pStyle w:val="Heading2"/>
         <w:rPr/>
       </w:pPr>
-      <w:bookmarkStart w:id="4" w:name="_Toc415585127"/>
-      <w:bookmarkEnd w:id="4"/>
+      <w:bookmarkStart w:id="7" w:name="__RefHeading___Toc286_938756131"/>
+      <w:bookmarkStart w:id="8" w:name="_Toc415585127"/>
+      <w:bookmarkEnd w:id="7"/>
+      <w:bookmarkEnd w:id="8"/>
       <w:r>
         <w:rPr>
           <w:lang w:val="fr-FR"/>
@@ -2037,8 +1660,10 @@
         <w:pStyle w:val="Heading2"/>
         <w:rPr/>
       </w:pPr>
-      <w:bookmarkStart w:id="5" w:name="_Toc415585128"/>
-      <w:bookmarkEnd w:id="5"/>
+      <w:bookmarkStart w:id="9" w:name="__RefHeading___Toc288_938756131"/>
+      <w:bookmarkStart w:id="10" w:name="_Toc415585128"/>
+      <w:bookmarkEnd w:id="9"/>
+      <w:bookmarkEnd w:id="10"/>
       <w:r>
         <w:rPr>
           <w:lang w:val="fr-FR"/>
@@ -2080,8 +1705,10 @@
           <w:lang w:val="fr-FR"/>
         </w:rPr>
       </w:pPr>
-      <w:bookmarkStart w:id="6" w:name="_Toc415585129"/>
-      <w:bookmarkEnd w:id="6"/>
+      <w:bookmarkStart w:id="11" w:name="__RefHeading___Toc290_938756131"/>
+      <w:bookmarkStart w:id="12" w:name="_Toc415585129"/>
+      <w:bookmarkEnd w:id="11"/>
+      <w:bookmarkEnd w:id="12"/>
       <w:r>
         <w:rPr>
           <w:lang w:val="fr-FR"/>
@@ -2156,7 +1783,7 @@
             </w:tcBorders>
             <w:shd w:fill="6666FF" w:val="clear"/>
             <w:tcMar>
-              <w:left w:w="39" w:type="dxa"/>
+              <w:left w:w="36" w:type="dxa"/>
             </w:tcMar>
           </w:tcPr>
           <w:p>
@@ -2184,7 +1811,7 @@
             </w:tcBorders>
             <w:shd w:fill="6666FF" w:val="clear"/>
             <w:tcMar>
-              <w:left w:w="39" w:type="dxa"/>
+              <w:left w:w="36" w:type="dxa"/>
             </w:tcMar>
           </w:tcPr>
           <w:p>
@@ -2213,7 +1840,7 @@
             </w:tcBorders>
             <w:shd w:fill="6666FF" w:val="clear"/>
             <w:tcMar>
-              <w:left w:w="39" w:type="dxa"/>
+              <w:left w:w="36" w:type="dxa"/>
             </w:tcMar>
           </w:tcPr>
           <w:p>
@@ -2239,7 +1866,7 @@
             </w:tcBorders>
             <w:shd w:fill="auto" w:val="clear"/>
             <w:tcMar>
-              <w:left w:w="39" w:type="dxa"/>
+              <w:left w:w="36" w:type="dxa"/>
             </w:tcMar>
           </w:tcPr>
           <w:p>
@@ -2271,6 +1898,24 @@
                 <w:bCs w:val="false"/>
               </w:rPr>
               <w:t>Grande variété de technologies</w:t>
+            </w:r>
+          </w:p>
+          <w:p>
+            <w:pPr>
+              <w:pStyle w:val="TableContents"/>
+              <w:numPr>
+                <w:ilvl w:val="0"/>
+                <w:numId w:val="2"/>
+              </w:numPr>
+              <w:spacing w:before="0" w:after="200"/>
+              <w:rPr/>
+            </w:pPr>
+            <w:r>
+              <w:rPr>
+                <w:b w:val="false"/>
+                <w:bCs w:val="false"/>
+              </w:rPr>
+              <w:t>Faible effectif (organisation plus facile)</w:t>
             </w:r>
           </w:p>
         </w:tc>
@@ -2287,7 +1932,7 @@
             </w:tcBorders>
             <w:shd w:fill="auto" w:val="clear"/>
             <w:tcMar>
-              <w:left w:w="39" w:type="dxa"/>
+              <w:left w:w="36" w:type="dxa"/>
             </w:tcMar>
           </w:tcPr>
           <w:p>
@@ -2344,7 +1989,7 @@
             </w:tcBorders>
             <w:shd w:fill="6666FF" w:val="clear"/>
             <w:tcMar>
-              <w:left w:w="39" w:type="dxa"/>
+              <w:left w:w="36" w:type="dxa"/>
             </w:tcMar>
           </w:tcPr>
           <w:p>
@@ -2370,7 +2015,7 @@
             </w:tcBorders>
             <w:shd w:fill="auto" w:val="clear"/>
             <w:tcMar>
-              <w:left w:w="39" w:type="dxa"/>
+              <w:left w:w="36" w:type="dxa"/>
             </w:tcMar>
           </w:tcPr>
           <w:p>
@@ -2398,18 +2043,14 @@
                 <w:numId w:val="5"/>
               </w:numPr>
               <w:spacing w:before="0" w:after="200"/>
-              <w:rPr>
-                <w:b w:val="false"/>
+              <w:rPr/>
+            </w:pPr>
+            <w:r>
+              <w:rPr>
                 <w:b w:val="false"/>
                 <w:bCs w:val="false"/>
               </w:rPr>
-            </w:pPr>
-            <w:r>
-              <w:rPr>
-                <w:b w:val="false"/>
-                <w:bCs w:val="false"/>
-              </w:rPr>
-              <w:t>Faible effectif (organisation plus facile)</w:t>
+              <w:t>--</w:t>
             </w:r>
           </w:p>
         </w:tc>
@@ -2426,7 +2067,7 @@
             </w:tcBorders>
             <w:shd w:fill="auto" w:val="clear"/>
             <w:tcMar>
-              <w:left w:w="39" w:type="dxa"/>
+              <w:left w:w="36" w:type="dxa"/>
             </w:tcMar>
           </w:tcPr>
           <w:p>
@@ -2510,14 +2151,16 @@
         <w:pStyle w:val="Heading2"/>
         <w:rPr/>
       </w:pPr>
+      <w:bookmarkStart w:id="13" w:name="__RefHeading___Toc292_938756131"/>
+      <w:bookmarkEnd w:id="13"/>
       <w:r>
         <w:rPr>
           <w:lang w:val="fr-FR"/>
         </w:rPr>
         <w:t>Études</w:t>
       </w:r>
-      <w:bookmarkStart w:id="7" w:name="_Toc415585130"/>
-      <w:bookmarkEnd w:id="7"/>
+      <w:bookmarkStart w:id="14" w:name="_Toc415585130"/>
+      <w:bookmarkEnd w:id="14"/>
       <w:r>
         <w:rPr>
           <w:lang w:val="fr-FR"/>
@@ -2551,8 +2194,10 @@
           <w:lang w:val="fr-FR"/>
         </w:rPr>
       </w:pPr>
-      <w:bookmarkStart w:id="8" w:name="_Toc415585131"/>
-      <w:bookmarkEnd w:id="8"/>
+      <w:bookmarkStart w:id="15" w:name="__RefHeading___Toc294_938756131"/>
+      <w:bookmarkStart w:id="16" w:name="_Toc415585131"/>
+      <w:bookmarkEnd w:id="15"/>
+      <w:bookmarkEnd w:id="16"/>
       <w:r>
         <w:rPr>
           <w:lang w:val="fr-FR"/>
@@ -2567,14 +2212,16 @@
           <w:lang w:val="fr-FR"/>
         </w:rPr>
       </w:pPr>
+      <w:bookmarkStart w:id="17" w:name="__RefHeading___Toc296_938756131"/>
+      <w:bookmarkEnd w:id="17"/>
       <w:r>
         <w:rPr>
           <w:lang w:val="fr-FR"/>
         </w:rPr>
         <w:t>Études</w:t>
       </w:r>
-      <w:bookmarkStart w:id="9" w:name="_Toc415585132"/>
-      <w:bookmarkEnd w:id="9"/>
+      <w:bookmarkStart w:id="18" w:name="_Toc415585132"/>
+      <w:bookmarkEnd w:id="18"/>
       <w:r>
         <w:rPr>
           <w:lang w:val="fr-FR"/>
@@ -2616,8 +2263,10 @@
           <w:lang w:val="fr-FR"/>
         </w:rPr>
       </w:pPr>
-      <w:bookmarkStart w:id="10" w:name="_Toc415585133"/>
-      <w:bookmarkEnd w:id="10"/>
+      <w:bookmarkStart w:id="19" w:name="__RefHeading___Toc298_938756131"/>
+      <w:bookmarkStart w:id="20" w:name="_Toc415585133"/>
+      <w:bookmarkEnd w:id="19"/>
+      <w:bookmarkEnd w:id="20"/>
       <w:r>
         <w:rPr>
           <w:lang w:val="fr-FR"/>
@@ -4298,6 +3947,36 @@
   </w:style>
   <w:style w:type="character" w:styleId="ListLabel22">
     <w:name w:val="ListLabel 22"/>
+    <w:qFormat/>
+    <w:rPr>
+      <w:rFonts w:cs="OpenSymbol"/>
+      <w:b w:val="false"/>
+    </w:rPr>
+  </w:style>
+  <w:style w:type="character" w:styleId="ListLabel23">
+    <w:name w:val="ListLabel 23"/>
+    <w:qFormat/>
+    <w:rPr>
+      <w:rFonts w:ascii="Calibri" w:hAnsi="Calibri" w:cs="Symbol"/>
+      <w:sz w:val="22"/>
+    </w:rPr>
+  </w:style>
+  <w:style w:type="character" w:styleId="ListLabel24">
+    <w:name w:val="ListLabel 24"/>
+    <w:qFormat/>
+    <w:rPr>
+      <w:rFonts w:cs="Courier New"/>
+    </w:rPr>
+  </w:style>
+  <w:style w:type="character" w:styleId="ListLabel25">
+    <w:name w:val="ListLabel 25"/>
+    <w:qFormat/>
+    <w:rPr>
+      <w:rFonts w:cs="Wingdings"/>
+    </w:rPr>
+  </w:style>
+  <w:style w:type="character" w:styleId="ListLabel26">
+    <w:name w:val="ListLabel 26"/>
     <w:qFormat/>
     <w:rPr>
       <w:rFonts w:cs="OpenSymbol"/>

</xml_diff>